<commit_message>
finishing methodology and results
</commit_message>
<xml_diff>
--- a/Report/Documentation/Report.docx
+++ b/Report/Documentation/Report.docx
@@ -657,11 +657,29 @@
         <w:t>contour approximation method</w:t>
       </w:r>
       <w:r>
-        <w:t xml:space="preserve">. Initially both internal and external contour (whole section of the plant) was used to find the neighboring sections of the plants. But during the stage of optimizing the algorithm’s efficiency, huge efficiency improvements </w:t>
+        <w:t>. Initially both internal</w:t>
+      </w:r>
+      <w:r>
+        <w:t xml:space="preserve"> </w:t>
+      </w:r>
+      <w:r>
+        <w:t xml:space="preserve">(whole section of the </w:t>
+      </w:r>
+      <w:r>
+        <w:t>plant) and</w:t>
+      </w:r>
+      <w:r>
+        <w:t xml:space="preserve"> external contour </w:t>
+      </w:r>
+      <w:r>
+        <w:t>were</w:t>
+      </w:r>
+      <w:r>
+        <w:t xml:space="preserve"> used to find the neighboring sections of the plants. But during the stage of optimizing the algorithm’s efficiency, huge efficiency </w:t>
       </w:r>
       <w:r>
         <w:lastRenderedPageBreak/>
-        <w:t xml:space="preserve">were achieved while using this outside contour detection method. It was discussed more in the results section. </w:t>
+        <w:t xml:space="preserve">improvements were achieved while using this outside contour detection method. It was discussed more in the results section. </w:t>
       </w:r>
     </w:p>
     <w:p>
@@ -1953,7 +1971,13 @@
       <w:pPr>
         <w:spacing w:after="0"/>
       </w:pPr>
-      <w:r>
+    </w:p>
+    <w:p>
+      <w:pPr>
+        <w:spacing w:after="0"/>
+      </w:pPr>
+      <w:r>
+        <w:lastRenderedPageBreak/>
         <w:t>Then d</w:t>
       </w:r>
       <w:r>
@@ -1978,11 +2002,7 @@
         <w:t xml:space="preserve"> </w:t>
       </w:r>
       <w:r>
-        <w:t xml:space="preserve">calculates the gradient </w:t>
-      </w:r>
-      <w:r>
-        <w:lastRenderedPageBreak/>
-        <w:t xml:space="preserve">magnitude and direction of an image, which helps </w:t>
+        <w:t xml:space="preserve">calculates the gradient magnitude and direction of an image, which helps </w:t>
       </w:r>
       <w:r>
         <w:t xml:space="preserve">to </w:t>
@@ -2660,6 +2680,7 @@
         <w:t xml:space="preserve">In this case, several methods were tried to identify the stem of the plant because </w:t>
       </w:r>
       <w:r>
+        <w:lastRenderedPageBreak/>
         <w:t>the main</w:t>
       </w:r>
       <w:r>
@@ -3204,6 +3225,7 @@
         <w:spacing w:after="0"/>
       </w:pPr>
       <w:r>
+        <w:lastRenderedPageBreak/>
         <w:t>Furthermore, the efficiency of the algorithm ha</w:t>
       </w:r>
       <w:r>
@@ -3562,7 +3584,16 @@
         <w:t>rd</w:t>
       </w:r>
       <w:r>
-        <w:t xml:space="preserve"> detection steps of the algorithm (see subtopic 3.4). Then accuracy was detected as 0.8912(89.12%). </w:t>
+        <w:t xml:space="preserve"> detection steps of the algorithm (</w:t>
+      </w:r>
+      <w:r>
+        <w:rPr>
+          <w:color w:val="FF0000"/>
+        </w:rPr>
+        <w:t xml:space="preserve">see subtopic 3.4). </w:t>
+      </w:r>
+      <w:r>
+        <w:t xml:space="preserve">Then accuracy was detected as 0.8912(89.12%). </w:t>
       </w:r>
       <w:r>
         <w:t xml:space="preserve">As shown in the </w:t>
@@ -3605,7 +3636,13 @@
       <w:pPr>
         <w:spacing w:after="0"/>
       </w:pPr>
-      <w:r>
+    </w:p>
+    <w:p>
+      <w:pPr>
+        <w:spacing w:after="0"/>
+      </w:pPr>
+      <w:r>
+        <w:lastRenderedPageBreak/>
         <w:t>This level of accuracy</w:t>
       </w:r>
       <w:r>
@@ -3643,7 +3680,6 @@
         <w:spacing w:after="0"/>
       </w:pPr>
       <w:r>
-        <w:lastRenderedPageBreak/>
         <w:t xml:space="preserve">However, a comprehensive analysis of other evaluation metrics is necessary to gain </w:t>
       </w:r>
       <w:r>
@@ -3675,7 +3711,16 @@
         <w:t>The precision metric evaluates the algorithm's ability to avoid false positive predictions by measuring the proportion of correct positive predictions out of all instances predicted as positive.</w:t>
       </w:r>
       <w:r>
-        <w:t xml:space="preserve"> Equation 4.2 represented the precision in terms of confusion matrix.</w:t>
+        <w:t xml:space="preserve"> Equation </w:t>
+      </w:r>
+      <w:r>
+        <w:rPr>
+          <w:color w:val="FF0000"/>
+        </w:rPr>
+        <w:t xml:space="preserve">4.2 </w:t>
+      </w:r>
+      <w:r>
+        <w:t>represented the precision in terms of confusion matrix.</w:t>
       </w:r>
     </w:p>
     <w:p>
@@ -3716,7 +3761,16 @@
         <w:t>ig.</w:t>
       </w:r>
       <w:r>
-        <w:t xml:space="preserve"> after implementing all three detection steps (see subtopic 3.4) to the algorithm, </w:t>
+        <w:t xml:space="preserve"> after implementing all three detection steps (</w:t>
+      </w:r>
+      <w:r>
+        <w:rPr>
+          <w:color w:val="FF0000"/>
+        </w:rPr>
+        <w:t>see subtopic 3.4</w:t>
+      </w:r>
+      <w:r>
+        <w:t xml:space="preserve">) to the algorithm, </w:t>
       </w:r>
       <w:r>
         <w:t>precision</w:t>
@@ -3952,30 +4006,33 @@
         <w:t>As a summary, t</w:t>
       </w:r>
       <w:r>
-        <w:t>he algorithm's reliability and effectiveness in classification tasks are signified by the high F1 score, accuracy, and precision values. Furthermore, the perfect sensitivity suggested by the straight line in the ROC curve and the absence of false negatives further affirm the strong performance of the algorithm.</w:t>
-      </w:r>
-    </w:p>
-    <w:p>
-      <w:pPr>
-        <w:spacing w:after="0"/>
-      </w:pPr>
-    </w:p>
-    <w:p>
-      <w:pPr>
-        <w:spacing w:after="0"/>
-      </w:pPr>
-    </w:p>
-    <w:p>
-      <w:pPr>
-        <w:spacing w:after="0"/>
-      </w:pPr>
-    </w:p>
-    <w:p>
-      <w:pPr>
-        <w:spacing w:after="0"/>
-      </w:pPr>
+        <w:t xml:space="preserve">he algorithm's reliability and effectiveness in classification tasks are signified by the high F1 score, accuracy, and precision values. Furthermore, the perfect sensitivity suggested by the straight </w:t>
+      </w:r>
       <w:r>
         <w:lastRenderedPageBreak/>
+        <w:t>line in the ROC curve and the absence of false negatives further affirm the strong performance of the algorithm.</w:t>
+      </w:r>
+    </w:p>
+    <w:p>
+      <w:pPr>
+        <w:spacing w:after="0"/>
+      </w:pPr>
+    </w:p>
+    <w:p>
+      <w:pPr>
+        <w:spacing w:after="0"/>
+      </w:pPr>
+    </w:p>
+    <w:p>
+      <w:pPr>
+        <w:spacing w:after="0"/>
+      </w:pPr>
+    </w:p>
+    <w:p>
+      <w:pPr>
+        <w:spacing w:after="0"/>
+      </w:pPr>
+      <w:r>
         <w:t xml:space="preserve">4.3 </w:t>
       </w:r>
       <w:r>
@@ -4016,16 +4073,18 @@
         <w:t xml:space="preserve"> “initial preparation time”. Then time spent for the classification step was divided into three sections “single line detection”, “detection based on the size” and “detection based on the distance”</w:t>
       </w:r>
       <w:r>
-        <w:t xml:space="preserve">. Time spent on each process was separately recorded. </w:t>
-      </w:r>
-      <w:r>
-        <w:t xml:space="preserve">As shown in the </w:t>
-      </w:r>
-      <w:r>
-        <w:rPr>
-          <w:color w:val="FF0000"/>
-        </w:rPr>
-        <w:t>table</w:t>
+        <w:t>.</w:t>
+      </w:r>
+      <w:r>
+        <w:t xml:space="preserve"> To measure the processing time, python library “</w:t>
+      </w:r>
+      <w:proofErr w:type="spellStart"/>
+      <w:r>
+        <w:t>timeit</w:t>
+      </w:r>
+      <w:proofErr w:type="spellEnd"/>
+      <w:r>
+        <w:t>” was used.</w:t>
       </w:r>
     </w:p>
     <w:p>
@@ -4059,7 +4118,10 @@
         <w:t xml:space="preserve">, processing time was compared by changing the hardware </w:t>
       </w:r>
       <w:r>
-        <w:t xml:space="preserve">configurations. For this, two completely different computers were used to run the program and capture the processing time as shown in the table. </w:t>
+        <w:t>configurations. For this, two completely different computers were used to run the program and capture the processing time as shown in the table</w:t>
+      </w:r>
+      <w:r>
+        <w:t>.</w:t>
       </w:r>
     </w:p>
     <w:p>
@@ -4070,19 +4132,18 @@
     <w:tbl>
       <w:tblPr>
         <w:tblStyle w:val="TableGrid"/>
-        <w:tblW w:w="8185" w:type="dxa"/>
+        <w:tblW w:w="9463" w:type="dxa"/>
         <w:tblLook w:val="04A0" w:firstRow="1" w:lastRow="0" w:firstColumn="1" w:lastColumn="0" w:noHBand="0" w:noVBand="1"/>
       </w:tblPr>
       <w:tblGrid>
-        <w:gridCol w:w="1885"/>
-        <w:gridCol w:w="2070"/>
-        <w:gridCol w:w="2790"/>
-        <w:gridCol w:w="1440"/>
+        <w:gridCol w:w="2561"/>
+        <w:gridCol w:w="3572"/>
+        <w:gridCol w:w="3330"/>
       </w:tblGrid>
       <w:tr>
         <w:tc>
           <w:tcPr>
-            <w:tcW w:w="1885" w:type="dxa"/>
+            <w:tcW w:w="2561" w:type="dxa"/>
           </w:tcPr>
           <w:p>
             <w:r>
@@ -4092,31 +4153,55 @@
         </w:tc>
         <w:tc>
           <w:tcPr>
-            <w:tcW w:w="2070" w:type="dxa"/>
+            <w:tcW w:w="3572" w:type="dxa"/>
           </w:tcPr>
           <w:p>
             <w:r>
-              <w:t>Min Processing Time</w:t>
+              <w:t>Min</w:t>
+            </w:r>
+            <w:r>
+              <w:t>imum</w:t>
+            </w:r>
+            <w:r>
+              <w:t xml:space="preserve"> Processing Time per combination </w:t>
+            </w:r>
+            <w:r>
+              <w:t xml:space="preserve">of neighboring sections </w:t>
+            </w:r>
+            <w:r>
+              <w:t>(</w:t>
+            </w:r>
+            <w:proofErr w:type="spellStart"/>
+            <w:r>
+              <w:t>ms</w:t>
+            </w:r>
+            <w:proofErr w:type="spellEnd"/>
+            <w:r>
+              <w:t>)</w:t>
             </w:r>
           </w:p>
         </w:tc>
         <w:tc>
           <w:tcPr>
-            <w:tcW w:w="2790" w:type="dxa"/>
+            <w:tcW w:w="3330" w:type="dxa"/>
           </w:tcPr>
           <w:p>
             <w:r>
-              <w:t>Maximum Processing Time</w:t>
+              <w:t xml:space="preserve">Maximum Processing Time per combination </w:t>
             </w:r>
-          </w:p>
-        </w:tc>
-        <w:tc>
-          <w:tcPr>
-            <w:tcW w:w="1440" w:type="dxa"/>
-          </w:tcPr>
-          <w:p>
             <w:r>
-              <w:t xml:space="preserve">Mode </w:t>
+              <w:t xml:space="preserve">of neighboring sections </w:t>
+            </w:r>
+            <w:r>
+              <w:t>(</w:t>
+            </w:r>
+            <w:proofErr w:type="spellStart"/>
+            <w:r>
+              <w:t>ms</w:t>
+            </w:r>
+            <w:proofErr w:type="spellEnd"/>
+            <w:r>
+              <w:t>)</w:t>
             </w:r>
           </w:p>
         </w:tc>
@@ -4124,7 +4209,7 @@
       <w:tr>
         <w:tc>
           <w:tcPr>
-            <w:tcW w:w="1885" w:type="dxa"/>
+            <w:tcW w:w="2561" w:type="dxa"/>
           </w:tcPr>
           <w:p>
             <w:r>
@@ -4158,27 +4243,64 @@
         </w:tc>
         <w:tc>
           <w:tcPr>
-            <w:tcW w:w="2070" w:type="dxa"/>
+            <w:tcW w:w="3572" w:type="dxa"/>
           </w:tcPr>
-          <w:p/>
+          <w:p>
+            <w:pPr>
+              <w:rPr>
+                <w:rFonts w:ascii="Calibri" w:hAnsi="Calibri" w:cs="Calibri"/>
+                <w:color w:val="000000"/>
+              </w:rPr>
+            </w:pPr>
+            <w:r>
+              <w:rPr>
+                <w:rFonts w:ascii="Calibri" w:hAnsi="Calibri" w:cs="Calibri"/>
+                <w:color w:val="000000"/>
+              </w:rPr>
+              <w:t>66.42</w:t>
+            </w:r>
+            <w:r>
+              <w:rPr>
+                <w:rFonts w:ascii="Calibri" w:hAnsi="Calibri" w:cs="Calibri"/>
+                <w:color w:val="000000"/>
+              </w:rPr>
+              <w:t xml:space="preserve"> </w:t>
+            </w:r>
+          </w:p>
+          <w:p>
+            <w:pPr>
+              <w:rPr>
+                <w:lang w:val="de-DE"/>
+              </w:rPr>
+            </w:pPr>
+          </w:p>
         </w:tc>
         <w:tc>
           <w:tcPr>
-            <w:tcW w:w="2790" w:type="dxa"/>
+            <w:tcW w:w="3330" w:type="dxa"/>
           </w:tcPr>
-          <w:p/>
-        </w:tc>
-        <w:tc>
-          <w:tcPr>
-            <w:tcW w:w="1440" w:type="dxa"/>
-          </w:tcPr>
+          <w:p>
+            <w:pPr>
+              <w:rPr>
+                <w:rFonts w:ascii="Calibri" w:hAnsi="Calibri" w:cs="Calibri"/>
+                <w:color w:val="000000"/>
+              </w:rPr>
+            </w:pPr>
+            <w:r>
+              <w:rPr>
+                <w:rFonts w:ascii="Calibri" w:hAnsi="Calibri" w:cs="Calibri"/>
+                <w:color w:val="000000"/>
+              </w:rPr>
+              <w:t>716.73</w:t>
+            </w:r>
+          </w:p>
           <w:p/>
         </w:tc>
       </w:tr>
       <w:tr>
         <w:tc>
           <w:tcPr>
-            <w:tcW w:w="1885" w:type="dxa"/>
+            <w:tcW w:w="2561" w:type="dxa"/>
           </w:tcPr>
           <w:p>
             <w:r>
@@ -4218,10 +4340,7 @@
               <w:t>th</w:t>
             </w:r>
             <w:r>
-              <w:t xml:space="preserve"> Gen), </w:t>
-            </w:r>
-            <w:r>
-              <w:t>8</w:t>
+              <w:t xml:space="preserve"> Gen), 8</w:t>
             </w:r>
             <w:r>
               <w:t xml:space="preserve"> GB</w:t>
@@ -4239,21 +4358,23 @@
         </w:tc>
         <w:tc>
           <w:tcPr>
-            <w:tcW w:w="2070" w:type="dxa"/>
+            <w:tcW w:w="3572" w:type="dxa"/>
           </w:tcPr>
-          <w:p/>
+          <w:p>
+            <w:r>
+              <w:t>103.24</w:t>
+            </w:r>
+          </w:p>
         </w:tc>
         <w:tc>
           <w:tcPr>
-            <w:tcW w:w="2790" w:type="dxa"/>
+            <w:tcW w:w="3330" w:type="dxa"/>
           </w:tcPr>
-          <w:p/>
-        </w:tc>
-        <w:tc>
-          <w:tcPr>
-            <w:tcW w:w="1440" w:type="dxa"/>
-          </w:tcPr>
-          <w:p/>
+          <w:p>
+            <w:r>
+              <w:t>2078.21</w:t>
+            </w:r>
+          </w:p>
         </w:tc>
       </w:tr>
     </w:tbl>
@@ -4274,6 +4395,502 @@
       <w:pPr>
         <w:spacing w:after="0"/>
       </w:pPr>
+      <w:r>
+        <w:t>According to the</w:t>
+      </w:r>
+      <w:r>
+        <w:t xml:space="preserve"> t</w:t>
+      </w:r>
+      <w:r>
+        <w:t xml:space="preserve">able, </w:t>
+      </w:r>
+      <w:r>
+        <w:t>a huge</w:t>
+      </w:r>
+      <w:r>
+        <w:t xml:space="preserve"> contrast in the processing time was </w:t>
+      </w:r>
+      <w:r>
+        <w:t xml:space="preserve">noticed. </w:t>
+      </w:r>
+      <w:r>
+        <w:t xml:space="preserve">The CPU is responsible for executing instructions and performing calculations. The i5-9300H CPU (9th Gen) in the </w:t>
+      </w:r>
+      <w:r>
+        <w:t>1</w:t>
+      </w:r>
+      <w:r>
+        <w:rPr>
+          <w:vertAlign w:val="superscript"/>
+        </w:rPr>
+        <w:t>st</w:t>
+      </w:r>
+      <w:r>
+        <w:t xml:space="preserve"> computer</w:t>
+      </w:r>
+      <w:r>
+        <w:t xml:space="preserve"> has a higher clock speed (2.40GHz) compared to </w:t>
+      </w:r>
+      <w:r>
+        <w:t>the 2</w:t>
+      </w:r>
+      <w:r>
+        <w:rPr>
+          <w:vertAlign w:val="superscript"/>
+        </w:rPr>
+        <w:t>nd</w:t>
+      </w:r>
+      <w:r>
+        <w:t xml:space="preserve"> computer</w:t>
+      </w:r>
+      <w:r>
+        <w:t xml:space="preserve">. A higher clock speed generally means faster processing, </w:t>
+      </w:r>
+      <w:r>
+        <w:t>Therefore, one reason for the less processing time in the 1</w:t>
+      </w:r>
+      <w:r>
+        <w:rPr>
+          <w:vertAlign w:val="superscript"/>
+        </w:rPr>
+        <w:t>st</w:t>
+      </w:r>
+      <w:r>
+        <w:t xml:space="preserve"> computer is CPU performance. </w:t>
+      </w:r>
+      <w:r>
+        <w:t xml:space="preserve">Other factors such as the number of cores and the microarchitecture also play a role. </w:t>
+      </w:r>
+    </w:p>
+    <w:p>
+      <w:pPr>
+        <w:spacing w:after="0"/>
+      </w:pPr>
+    </w:p>
+    <w:p>
+      <w:pPr>
+        <w:spacing w:after="0"/>
+      </w:pPr>
+      <w:r>
+        <w:t xml:space="preserve">In the computer architecture, </w:t>
+      </w:r>
+      <w:r>
+        <w:t xml:space="preserve">RAM is used to store data that the CPU needs to access quickly. Having more RAM allows </w:t>
+      </w:r>
+      <w:r>
+        <w:t xml:space="preserve">this kind of </w:t>
+      </w:r>
+      <w:r>
+        <w:t xml:space="preserve">complex </w:t>
+      </w:r>
+      <w:r>
+        <w:t>algorithm</w:t>
+      </w:r>
+      <w:r>
+        <w:t xml:space="preserve"> to be processed efficiently. The first laptop has 16GB of RAM, which is twice the capacity of the second laptop's 8GB. This means that the first laptop can handle larger amounts of data in memory, potentially leading to faster algorithm execution</w:t>
+      </w:r>
+      <w:r>
+        <w:t>.</w:t>
+      </w:r>
+    </w:p>
+    <w:p>
+      <w:pPr>
+        <w:spacing w:after="0"/>
+      </w:pPr>
+    </w:p>
+    <w:p>
+      <w:pPr>
+        <w:spacing w:after="0"/>
+      </w:pPr>
+      <w:r>
+        <w:t>The storage drive, whether it's an SSD or an HDD, affects the algorithm's speed primarily during data read/write operations</w:t>
+      </w:r>
+      <w:r>
+        <w:t xml:space="preserve"> like loading JSON file </w:t>
+      </w:r>
+      <w:r>
+        <w:t xml:space="preserve">etc. </w:t>
+      </w:r>
+      <w:r>
+        <w:t xml:space="preserve">SSDs are generally faster than traditional HDDs, offering </w:t>
+      </w:r>
+      <w:r>
+        <w:lastRenderedPageBreak/>
+        <w:t xml:space="preserve">quicker data access times. The first laptop's 512GB SSD is likely to provide faster read/write speeds compared to the second </w:t>
+      </w:r>
+      <w:r>
+        <w:t>computer</w:t>
+      </w:r>
+      <w:r>
+        <w:t xml:space="preserve">'s 750GB SATA drive. </w:t>
+      </w:r>
+      <w:r>
+        <w:t xml:space="preserve">Therefore, the 1st computer was taken into further processing. </w:t>
+      </w:r>
+    </w:p>
+    <w:p>
+      <w:pPr>
+        <w:spacing w:after="0"/>
+      </w:pPr>
+    </w:p>
+    <w:p>
+      <w:pPr>
+        <w:spacing w:after="0"/>
+      </w:pPr>
+    </w:p>
+    <w:p>
+      <w:pPr>
+        <w:spacing w:after="0"/>
+      </w:pPr>
+      <w:r>
+        <w:t>When further analyzing the preprocessing and feature extraction stages, a hypothesis was formulated to examine the impact of the number of neighboring plant section combinations in a sample image on the efficiency of the algorithm. The relationship between these two parameters was investigated using Big O notation, a mathematical notation commonly used in computer science. Big O notation, denoted as O(f(n)), where "O" represents the order of growth and "f(n)" denotes the algorithm's growth rate as a function of the input size "n," was employed to analyze and compare algorithm performance as the input size increased. Typically, the function "f(n)" represents the worst-case time complexity of the algorithm, providing a clear indication of its efficiency and scalability with increasing input size.</w:t>
+      </w:r>
+    </w:p>
+    <w:p>
+      <w:pPr>
+        <w:spacing w:after="0"/>
+      </w:pPr>
+    </w:p>
+    <w:p>
+      <w:pPr>
+        <w:spacing w:after="0"/>
+      </w:pPr>
+      <w:r>
+        <w:t xml:space="preserve">Based on the algorithm's performance behavior in relation to the input size, various types of Big O notations have been defined. For instance, </w:t>
+      </w:r>
+      <w:proofErr w:type="gramStart"/>
+      <w:r>
+        <w:t>O(</w:t>
+      </w:r>
+      <w:proofErr w:type="gramEnd"/>
+      <w:r>
+        <w:t xml:space="preserve">1) represents constant performance, O(log n) denotes logarithmic performance, and O(n) signifies linear performance. </w:t>
+      </w:r>
+      <w:proofErr w:type="gramStart"/>
+      <w:r>
+        <w:t>Considering the processing structure of this algorithm, it</w:t>
+      </w:r>
+      <w:proofErr w:type="gramEnd"/>
+      <w:r>
+        <w:t xml:space="preserve"> was theoretically assumed that the algorithm's Big O notation complexity should be linear (O(n)). To validate this assumption, a graph was plotted, as depicted in </w:t>
+      </w:r>
+      <w:r>
+        <w:rPr>
+          <w:color w:val="FF0000"/>
+        </w:rPr>
+        <w:t xml:space="preserve">Figure </w:t>
+      </w:r>
+      <w:r>
+        <w:t>4.3, representing the algorithm's processing time against the number of neighboring plant section combinations. The graph was examined to identify patterns in the growth of the processing time.</w:t>
+      </w:r>
+    </w:p>
+    <w:p>
+      <w:pPr>
+        <w:spacing w:after="0"/>
+      </w:pPr>
+    </w:p>
+    <w:p>
+      <w:pPr>
+        <w:spacing w:after="0"/>
+      </w:pPr>
+      <w:r>
+        <w:t xml:space="preserve">Observing </w:t>
+      </w:r>
+      <w:r>
+        <w:rPr>
+          <w:color w:val="FF0000"/>
+        </w:rPr>
+        <w:t xml:space="preserve">Figure </w:t>
+      </w:r>
+      <w:r>
+        <w:t>4.</w:t>
+      </w:r>
+      <w:r>
+        <w:t>3</w:t>
+      </w:r>
+      <w:r>
+        <w:t xml:space="preserve">, significant differences in the growth rate of the processing time (gradient) were noticed as the number of combinations increased. The relevant Big O notation or the relationship between the number of combinations and the processing time was summarized in the </w:t>
+      </w:r>
+      <w:r>
+        <w:rPr>
+          <w:color w:val="FF0000"/>
+        </w:rPr>
+        <w:t>Table</w:t>
+      </w:r>
+      <w:r>
+        <w:t>. This observation can be attributed to the fact that as the number of combinations increases in an image, the size of the plant decreases, including both the plant's section size and the size of the outside contour. Consequently, less time is required for processing the contours.</w:t>
+      </w:r>
+      <w:r>
+        <w:t xml:space="preserve"> This is further explained in the following graph. (See </w:t>
+      </w:r>
+      <w:r>
+        <w:rPr>
+          <w:color w:val="FF0000"/>
+        </w:rPr>
+        <w:t>Fig. 4.4</w:t>
+      </w:r>
+      <w:r>
+        <w:t xml:space="preserve">). Also, a logarithmic </w:t>
+      </w:r>
+      <w:r>
+        <w:t>relationship (</w:t>
+      </w:r>
+      <w:r>
+        <w:rPr>
+          <w:color w:val="FF0000"/>
+        </w:rPr>
+        <w:t>see equation 1</w:t>
+      </w:r>
+      <w:r>
+        <w:t>) was found in the a</w:t>
+      </w:r>
+      <w:r>
+        <w:t xml:space="preserve">verage </w:t>
+      </w:r>
+      <w:r>
+        <w:t>t</w:t>
+      </w:r>
+      <w:r>
+        <w:t xml:space="preserve">ime per </w:t>
+      </w:r>
+      <w:r>
+        <w:t>c</w:t>
+      </w:r>
+      <w:r>
+        <w:t>ombination</w:t>
+      </w:r>
+      <w:r>
+        <w:t xml:space="preserve"> vs No. of c</w:t>
+      </w:r>
+      <w:r>
+        <w:t>ombinations.</w:t>
+      </w:r>
+      <w:r>
+        <w:t xml:space="preserve"> </w:t>
+      </w:r>
+    </w:p>
+    <w:p>
+      <w:pPr>
+        <w:spacing w:after="0"/>
+      </w:pPr>
+    </w:p>
+    <w:p>
+      <w:pPr>
+        <w:spacing w:after="0"/>
+      </w:pPr>
+      <w:r>
+        <w:t>Average time per combination (T) = -167.2ln(N) + 504.12</w:t>
+      </w:r>
+    </w:p>
+    <w:p>
+      <w:pPr>
+        <w:spacing w:after="0"/>
+      </w:pPr>
+    </w:p>
+    <w:p>
+      <w:pPr>
+        <w:spacing w:after="0"/>
+      </w:pPr>
+      <w:r>
+        <w:t>Where:</w:t>
+      </w:r>
+    </w:p>
+    <w:p>
+      <w:pPr>
+        <w:spacing w:after="0"/>
+      </w:pPr>
+      <w:r>
+        <w:t>T represents the average time per combination.</w:t>
+      </w:r>
+    </w:p>
+    <w:p>
+      <w:pPr>
+        <w:spacing w:after="0"/>
+      </w:pPr>
+      <w:r>
+        <w:t>N represents the number of combinations.</w:t>
+      </w:r>
+    </w:p>
+    <w:p>
+      <w:pPr>
+        <w:spacing w:after="0"/>
+      </w:pPr>
+    </w:p>
+    <w:p>
+      <w:pPr>
+        <w:spacing w:after="0"/>
+      </w:pPr>
+      <w:r>
+        <w:t xml:space="preserve">Note: This equation is valid only for values of N </w:t>
+      </w:r>
+      <w:r>
+        <w:t>&gt;</w:t>
+      </w:r>
+      <w:r>
+        <w:t xml:space="preserve"> 0</w:t>
+      </w:r>
+    </w:p>
+    <w:p>
+      <w:pPr>
+        <w:spacing w:after="0"/>
+      </w:pPr>
+    </w:p>
+    <w:p>
+      <w:pPr>
+        <w:spacing w:after="0"/>
+      </w:pPr>
+      <w:r>
+        <w:t>Additionally, to compare the algorithm's performance, a processing time reduction technique utilizing the external contour detection method (refer to subtopic 3.2) instead of the internal contour detection method (utilizing the whole solid section of the plant) was employed</w:t>
+      </w:r>
+      <w:r>
+        <w:t xml:space="preserve"> as shown in the </w:t>
+      </w:r>
+      <w:r>
+        <w:rPr>
+          <w:color w:val="FF0000"/>
+        </w:rPr>
+        <w:t>Fig. 4.3</w:t>
+      </w:r>
+      <w:r>
+        <w:rPr>
+          <w:color w:val="FF0000"/>
+        </w:rPr>
+        <w:t xml:space="preserve">. </w:t>
+      </w:r>
+      <w:r>
+        <w:t xml:space="preserve">Based on that, roughly 3 times of the processing time reduction was achieved due to less amount pixels available on the external contour compared to </w:t>
+      </w:r>
+      <w:r>
+        <w:t>whole solid section of the plant</w:t>
+      </w:r>
+      <w:r>
+        <w:t xml:space="preserve">. </w:t>
+      </w:r>
+    </w:p>
+    <w:p>
+      <w:pPr>
+        <w:spacing w:after="0"/>
+      </w:pPr>
+    </w:p>
+    <w:p>
+      <w:pPr>
+        <w:spacing w:after="0"/>
+      </w:pPr>
+    </w:p>
+    <w:p>
+      <w:pPr>
+        <w:spacing w:after="0"/>
+      </w:pPr>
+      <w:r>
+        <w:t xml:space="preserve">The histogram presented the duration allocated to the classification step. A visual representation of single line detection is provided in </w:t>
+      </w:r>
+      <w:r>
+        <w:rPr>
+          <w:color w:val="FF0000"/>
+        </w:rPr>
+        <w:t>Figure 4.4</w:t>
+      </w:r>
+      <w:r>
+        <w:t xml:space="preserve">, where the histogram illustrates a left-skewed distribution. This signifies that the range of time dedicated to detecting a single line </w:t>
+      </w:r>
+      <w:r>
+        <w:t>span</w:t>
+      </w:r>
+      <w:r>
+        <w:t xml:space="preserve"> from 39ms to 239ms.</w:t>
+      </w:r>
+    </w:p>
+    <w:p>
+      <w:pPr>
+        <w:spacing w:after="0"/>
+      </w:pPr>
+    </w:p>
+    <w:p>
+      <w:pPr>
+        <w:spacing w:after="0"/>
+      </w:pPr>
+      <w:r>
+        <w:t>With respect to detection based on size, as depicted in Figure 4.5, the time distribution follows a similar left-skewed pattern. Comparable to the previous instance, the duration for this type of detection also lies in a similar range, that is, between 41ms to 241ms.</w:t>
+      </w:r>
+    </w:p>
+    <w:p>
+      <w:pPr>
+        <w:spacing w:after="0"/>
+      </w:pPr>
+    </w:p>
+    <w:p>
+      <w:pPr>
+        <w:spacing w:after="0"/>
+      </w:pPr>
+      <w:r>
+        <w:t xml:space="preserve">However, a deviation can be observed when we examine the time spent for detection based on distance, as represented in Figure 4.6. In this </w:t>
+      </w:r>
+      <w:proofErr w:type="gramStart"/>
+      <w:r>
+        <w:t>particular scenario</w:t>
+      </w:r>
+      <w:proofErr w:type="gramEnd"/>
+      <w:r>
+        <w:t>, the duration is slightly increased, ranging from 286ms to 486ms, which is higher than the time required for the other two forms of detection.</w:t>
+      </w:r>
+    </w:p>
+    <w:p>
+      <w:pPr>
+        <w:spacing w:after="0"/>
+      </w:pPr>
+    </w:p>
+    <w:p>
+      <w:pPr>
+        <w:spacing w:after="0"/>
+      </w:pPr>
+      <w:r>
+        <w:t>Therefore, it can be interpreted from the histograms that while the time distributions for single line detection and size-based detection are quite similar and relatively lower, the time required for distance-based detection is marginally greater.</w:t>
+      </w:r>
+    </w:p>
+    <w:p>
+      <w:pPr>
+        <w:spacing w:after="0"/>
+      </w:pPr>
+    </w:p>
+    <w:p>
+      <w:pPr>
+        <w:spacing w:after="0"/>
+      </w:pPr>
+      <w:r>
+        <w:t>It may be worth considering whether the increased time for distance-based detection is due to inherent complexity in this type of detection, or whether it could be optimized further</w:t>
+      </w:r>
+      <w:r>
+        <w:t>. Finally u</w:t>
+      </w:r>
+      <w:r>
+        <w:t xml:space="preserve">nderstanding these factors could potentially inform decisions about which detection method </w:t>
+      </w:r>
+      <w:r>
+        <w:t xml:space="preserve">needs to be more optimized in future development. </w:t>
+      </w:r>
+    </w:p>
+    <w:p>
+      <w:pPr>
+        <w:spacing w:after="0"/>
+      </w:pPr>
+    </w:p>
+    <w:p>
+      <w:pPr>
+        <w:spacing w:after="0"/>
+      </w:pPr>
+    </w:p>
+    <w:p>
+      <w:pPr>
+        <w:spacing w:after="0"/>
+      </w:pPr>
+    </w:p>
+    <w:p>
+      <w:pPr>
+        <w:spacing w:after="0"/>
+      </w:pPr>
+      <w:r>
+        <w:t xml:space="preserve"> </w:t>
+      </w:r>
     </w:p>
     <w:p>
       <w:pPr>
@@ -4736,7 +5353,6 @@
   <w:style w:type="character" w:default="1" w:styleId="DefaultParagraphFont">
     <w:name w:val="Default Paragraph Font"/>
     <w:uiPriority w:val="1"/>
-    <w:semiHidden/>
     <w:unhideWhenUsed/>
   </w:style>
   <w:style w:type="table" w:default="1" w:styleId="TableNormal">

</xml_diff>